<commit_message>
Update 2 (question 7)
</commit_message>
<xml_diff>
--- a/&MiniProjet2_BDD.docx
+++ b/&MiniProjet2_BDD.docx
@@ -9048,19 +9048,7 @@
                 <w:szCs w:val="20"/>
                 <w:lang w:eastAsia="fr-FR"/>
               </w:rPr>
-              <w:t>,</w:t>
-            </w:r>
-            <w:bookmarkStart w:id="0" w:name="_GoBack"/>
-            <w:bookmarkEnd w:id="0"/>
-            <w:r>
-              <w:rPr>
-                <w:rFonts w:ascii="Consolas" w:eastAsia="Times New Roman" w:hAnsi="Consolas" w:cs="Times New Roman"/>
-                <w:color w:val="000000"/>
-                <w:sz w:val="20"/>
-                <w:szCs w:val="20"/>
-                <w:lang w:eastAsia="fr-FR"/>
-              </w:rPr>
-              <w:t xml:space="preserve"> </w:t>
+              <w:t xml:space="preserve">, </w:t>
             </w:r>
             <w:r>
               <w:rPr>
@@ -12021,7 +12009,6 @@
           <w:p>
             <w:pPr>
               <w:shd w:val="clear" w:color="auto" w:fill="FFFFFF"/>
-              <w:ind w:left="360"/>
               <w:rPr>
                 <w:rFonts w:ascii="Consolas" w:eastAsia="Times New Roman" w:hAnsi="Consolas" w:cs="Times New Roman"/>
                 <w:color w:val="000000"/>
@@ -12154,6 +12141,765 @@
               <w:t>nombre_livres</w:t>
             </w:r>
             <w:proofErr w:type="spellEnd"/>
+          </w:p>
+          <w:p>
+            <w:pPr>
+              <w:shd w:val="clear" w:color="auto" w:fill="FFFFFF"/>
+              <w:rPr>
+                <w:rFonts w:ascii="Consolas" w:eastAsia="Times New Roman" w:hAnsi="Consolas" w:cs="Times New Roman"/>
+                <w:color w:val="000000"/>
+                <w:sz w:val="20"/>
+                <w:szCs w:val="20"/>
+                <w:lang w:eastAsia="fr-FR"/>
+              </w:rPr>
+            </w:pPr>
+            <w:r>
+              <w:rPr>
+                <w:rFonts w:ascii="Consolas" w:eastAsia="Times New Roman" w:hAnsi="Consolas" w:cs="Times New Roman"/>
+                <w:b/>
+                <w:bCs/>
+                <w:color w:val="800000"/>
+                <w:sz w:val="20"/>
+                <w:szCs w:val="20"/>
+                <w:lang w:eastAsia="fr-FR"/>
+              </w:rPr>
+              <w:t>FROM</w:t>
+            </w:r>
+            <w:r>
+              <w:rPr>
+                <w:rFonts w:ascii="Consolas" w:eastAsia="Times New Roman" w:hAnsi="Consolas" w:cs="Times New Roman"/>
+                <w:color w:val="000000"/>
+                <w:sz w:val="20"/>
+                <w:szCs w:val="20"/>
+                <w:lang w:eastAsia="fr-FR"/>
+              </w:rPr>
+              <w:t xml:space="preserve"> </w:t>
+            </w:r>
+            <w:r>
+              <w:rPr>
+                <w:rFonts w:ascii="Consolas" w:eastAsia="Times New Roman" w:hAnsi="Consolas" w:cs="Times New Roman"/>
+                <w:color w:val="000000"/>
+                <w:sz w:val="20"/>
+                <w:szCs w:val="20"/>
+                <w:u w:val="single"/>
+                <w:lang w:eastAsia="fr-FR"/>
+              </w:rPr>
+              <w:t>emprunt</w:t>
+            </w:r>
+            <w:r>
+              <w:rPr>
+                <w:rFonts w:ascii="Consolas" w:eastAsia="Times New Roman" w:hAnsi="Consolas" w:cs="Times New Roman"/>
+                <w:color w:val="000000"/>
+                <w:sz w:val="20"/>
+                <w:szCs w:val="20"/>
+                <w:lang w:eastAsia="fr-FR"/>
+              </w:rPr>
+              <w:t xml:space="preserve"> e, </w:t>
+            </w:r>
+            <w:r>
+              <w:rPr>
+                <w:rFonts w:ascii="Consolas" w:eastAsia="Times New Roman" w:hAnsi="Consolas" w:cs="Times New Roman"/>
+                <w:color w:val="000000"/>
+                <w:sz w:val="20"/>
+                <w:szCs w:val="20"/>
+                <w:u w:val="single"/>
+                <w:lang w:eastAsia="fr-FR"/>
+              </w:rPr>
+              <w:t>emprunteur</w:t>
+            </w:r>
+            <w:r>
+              <w:rPr>
+                <w:rFonts w:ascii="Consolas" w:eastAsia="Times New Roman" w:hAnsi="Consolas" w:cs="Times New Roman"/>
+                <w:color w:val="000000"/>
+                <w:sz w:val="20"/>
+                <w:szCs w:val="20"/>
+                <w:lang w:eastAsia="fr-FR"/>
+              </w:rPr>
+              <w:t xml:space="preserve"> e2</w:t>
+            </w:r>
+          </w:p>
+          <w:p>
+            <w:pPr>
+              <w:shd w:val="clear" w:color="auto" w:fill="FFFFFF"/>
+              <w:rPr>
+                <w:rFonts w:ascii="Consolas" w:eastAsia="Times New Roman" w:hAnsi="Consolas" w:cs="Times New Roman"/>
+                <w:color w:val="000000"/>
+                <w:sz w:val="20"/>
+                <w:szCs w:val="20"/>
+                <w:lang w:eastAsia="fr-FR"/>
+              </w:rPr>
+            </w:pPr>
+            <w:r>
+              <w:rPr>
+                <w:rFonts w:ascii="Consolas" w:eastAsia="Times New Roman" w:hAnsi="Consolas" w:cs="Times New Roman"/>
+                <w:b/>
+                <w:bCs/>
+                <w:color w:val="800000"/>
+                <w:sz w:val="20"/>
+                <w:szCs w:val="20"/>
+                <w:lang w:eastAsia="fr-FR"/>
+              </w:rPr>
+              <w:t>WHERE</w:t>
+            </w:r>
+            <w:r>
+              <w:rPr>
+                <w:rFonts w:ascii="Consolas" w:eastAsia="Times New Roman" w:hAnsi="Consolas" w:cs="Times New Roman"/>
+                <w:color w:val="000000"/>
+                <w:sz w:val="20"/>
+                <w:szCs w:val="20"/>
+                <w:lang w:eastAsia="fr-FR"/>
+              </w:rPr>
+              <w:t xml:space="preserve"> </w:t>
+            </w:r>
+            <w:proofErr w:type="spellStart"/>
+            <w:r>
+              <w:rPr>
+                <w:rFonts w:ascii="Consolas" w:eastAsia="Times New Roman" w:hAnsi="Consolas" w:cs="Times New Roman"/>
+                <w:color w:val="000000"/>
+                <w:sz w:val="20"/>
+                <w:szCs w:val="20"/>
+                <w:lang w:eastAsia="fr-FR"/>
+              </w:rPr>
+              <w:t>e.id_emprunteur</w:t>
+            </w:r>
+            <w:proofErr w:type="spellEnd"/>
+            <w:r>
+              <w:rPr>
+                <w:rFonts w:ascii="Consolas" w:eastAsia="Times New Roman" w:hAnsi="Consolas" w:cs="Times New Roman"/>
+                <w:color w:val="000000"/>
+                <w:sz w:val="20"/>
+                <w:szCs w:val="20"/>
+                <w:lang w:eastAsia="fr-FR"/>
+              </w:rPr>
+              <w:t xml:space="preserve"> = e2.id_emprunteur</w:t>
+            </w:r>
+          </w:p>
+          <w:p>
+            <w:pPr>
+              <w:shd w:val="clear" w:color="auto" w:fill="FFFFFF"/>
+              <w:rPr>
+                <w:rFonts w:ascii="Consolas" w:eastAsia="Times New Roman" w:hAnsi="Consolas" w:cs="Times New Roman"/>
+                <w:color w:val="000000"/>
+                <w:sz w:val="20"/>
+                <w:szCs w:val="20"/>
+                <w:lang w:eastAsia="fr-FR"/>
+              </w:rPr>
+            </w:pPr>
+            <w:r>
+              <w:rPr>
+                <w:rFonts w:ascii="Consolas" w:eastAsia="Times New Roman" w:hAnsi="Consolas" w:cs="Times New Roman"/>
+                <w:b/>
+                <w:bCs/>
+                <w:color w:val="800000"/>
+                <w:sz w:val="20"/>
+                <w:szCs w:val="20"/>
+                <w:lang w:eastAsia="fr-FR"/>
+              </w:rPr>
+              <w:t>GROUP</w:t>
+            </w:r>
+            <w:r>
+              <w:rPr>
+                <w:rFonts w:ascii="Consolas" w:eastAsia="Times New Roman" w:hAnsi="Consolas" w:cs="Times New Roman"/>
+                <w:color w:val="000000"/>
+                <w:sz w:val="20"/>
+                <w:szCs w:val="20"/>
+                <w:lang w:eastAsia="fr-FR"/>
+              </w:rPr>
+              <w:t xml:space="preserve"> </w:t>
+            </w:r>
+            <w:r>
+              <w:rPr>
+                <w:rFonts w:ascii="Consolas" w:eastAsia="Times New Roman" w:hAnsi="Consolas" w:cs="Times New Roman"/>
+                <w:b/>
+                <w:bCs/>
+                <w:color w:val="800000"/>
+                <w:sz w:val="20"/>
+                <w:szCs w:val="20"/>
+                <w:lang w:eastAsia="fr-FR"/>
+              </w:rPr>
+              <w:t>BY</w:t>
+            </w:r>
+            <w:r>
+              <w:rPr>
+                <w:rFonts w:ascii="Consolas" w:eastAsia="Times New Roman" w:hAnsi="Consolas" w:cs="Times New Roman"/>
+                <w:color w:val="000000"/>
+                <w:sz w:val="20"/>
+                <w:szCs w:val="20"/>
+                <w:lang w:eastAsia="fr-FR"/>
+              </w:rPr>
+              <w:t xml:space="preserve"> e2.id_emprunteur</w:t>
+            </w:r>
+          </w:p>
+          <w:p>
+            <w:pPr>
+              <w:shd w:val="clear" w:color="auto" w:fill="FFFFFF"/>
+              <w:rPr>
+                <w:rFonts w:ascii="Consolas" w:eastAsia="Times New Roman" w:hAnsi="Consolas" w:cs="Times New Roman"/>
+                <w:color w:val="000000"/>
+                <w:sz w:val="20"/>
+                <w:szCs w:val="20"/>
+                <w:lang w:eastAsia="fr-FR"/>
+              </w:rPr>
+            </w:pPr>
+            <w:r>
+              <w:rPr>
+                <w:rFonts w:ascii="Consolas" w:eastAsia="Times New Roman" w:hAnsi="Consolas" w:cs="Times New Roman"/>
+                <w:b/>
+                <w:bCs/>
+                <w:color w:val="800000"/>
+                <w:sz w:val="20"/>
+                <w:szCs w:val="20"/>
+                <w:lang w:eastAsia="fr-FR"/>
+              </w:rPr>
+              <w:t>HAVING</w:t>
+            </w:r>
+            <w:r>
+              <w:rPr>
+                <w:rFonts w:ascii="Consolas" w:eastAsia="Times New Roman" w:hAnsi="Consolas" w:cs="Times New Roman"/>
+                <w:color w:val="000000"/>
+                <w:sz w:val="20"/>
+                <w:szCs w:val="20"/>
+                <w:lang w:eastAsia="fr-FR"/>
+              </w:rPr>
+              <w:t xml:space="preserve"> </w:t>
+            </w:r>
+            <w:proofErr w:type="gramStart"/>
+            <w:r>
+              <w:rPr>
+                <w:rFonts w:ascii="Consolas" w:eastAsia="Times New Roman" w:hAnsi="Consolas" w:cs="Times New Roman"/>
+                <w:b/>
+                <w:bCs/>
+                <w:color w:val="000080"/>
+                <w:sz w:val="20"/>
+                <w:szCs w:val="20"/>
+                <w:lang w:eastAsia="fr-FR"/>
+              </w:rPr>
+              <w:t>COUNT</w:t>
+            </w:r>
+            <w:r>
+              <w:rPr>
+                <w:rFonts w:ascii="Consolas" w:eastAsia="Times New Roman" w:hAnsi="Consolas" w:cs="Times New Roman"/>
+                <w:color w:val="000000"/>
+                <w:sz w:val="20"/>
+                <w:szCs w:val="20"/>
+                <w:lang w:eastAsia="fr-FR"/>
+              </w:rPr>
+              <w:t>(</w:t>
+            </w:r>
+            <w:proofErr w:type="gramEnd"/>
+            <w:r>
+              <w:rPr>
+                <w:rFonts w:ascii="Consolas" w:eastAsia="Times New Roman" w:hAnsi="Consolas" w:cs="Times New Roman"/>
+                <w:b/>
+                <w:bCs/>
+                <w:color w:val="800000"/>
+                <w:sz w:val="20"/>
+                <w:szCs w:val="20"/>
+                <w:lang w:eastAsia="fr-FR"/>
+              </w:rPr>
+              <w:t>DISTINCT</w:t>
+            </w:r>
+            <w:r>
+              <w:rPr>
+                <w:rFonts w:ascii="Consolas" w:eastAsia="Times New Roman" w:hAnsi="Consolas" w:cs="Times New Roman"/>
+                <w:color w:val="000000"/>
+                <w:sz w:val="20"/>
+                <w:szCs w:val="20"/>
+                <w:lang w:eastAsia="fr-FR"/>
+              </w:rPr>
+              <w:t xml:space="preserve"> </w:t>
+            </w:r>
+            <w:proofErr w:type="spellStart"/>
+            <w:r>
+              <w:rPr>
+                <w:rFonts w:ascii="Consolas" w:eastAsia="Times New Roman" w:hAnsi="Consolas" w:cs="Times New Roman"/>
+                <w:color w:val="000000"/>
+                <w:sz w:val="20"/>
+                <w:szCs w:val="20"/>
+                <w:lang w:eastAsia="fr-FR"/>
+              </w:rPr>
+              <w:t>e.id_exemplaire</w:t>
+            </w:r>
+            <w:proofErr w:type="spellEnd"/>
+            <w:r>
+              <w:rPr>
+                <w:rFonts w:ascii="Consolas" w:eastAsia="Times New Roman" w:hAnsi="Consolas" w:cs="Times New Roman"/>
+                <w:color w:val="000000"/>
+                <w:sz w:val="20"/>
+                <w:szCs w:val="20"/>
+                <w:lang w:eastAsia="fr-FR"/>
+              </w:rPr>
+              <w:t>) = (</w:t>
+            </w:r>
+          </w:p>
+          <w:p>
+            <w:pPr>
+              <w:shd w:val="clear" w:color="auto" w:fill="FFFFFF"/>
+              <w:rPr>
+                <w:rFonts w:ascii="Consolas" w:eastAsia="Times New Roman" w:hAnsi="Consolas" w:cs="Times New Roman"/>
+                <w:color w:val="000000"/>
+                <w:sz w:val="20"/>
+                <w:szCs w:val="20"/>
+                <w:lang w:eastAsia="fr-FR"/>
+              </w:rPr>
+            </w:pPr>
+            <w:r>
+              <w:rPr>
+                <w:rFonts w:ascii="Consolas" w:eastAsia="Times New Roman" w:hAnsi="Consolas" w:cs="Times New Roman"/>
+                <w:color w:val="000000"/>
+                <w:sz w:val="20"/>
+                <w:szCs w:val="20"/>
+                <w:lang w:eastAsia="fr-FR"/>
+              </w:rPr>
+              <w:t xml:space="preserve">    </w:t>
+            </w:r>
+            <w:r>
+              <w:rPr>
+                <w:rFonts w:ascii="Consolas" w:eastAsia="Times New Roman" w:hAnsi="Consolas" w:cs="Times New Roman"/>
+                <w:b/>
+                <w:bCs/>
+                <w:color w:val="800000"/>
+                <w:sz w:val="20"/>
+                <w:szCs w:val="20"/>
+                <w:lang w:eastAsia="fr-FR"/>
+              </w:rPr>
+              <w:t>SELECT</w:t>
+            </w:r>
+            <w:r>
+              <w:rPr>
+                <w:rFonts w:ascii="Consolas" w:eastAsia="Times New Roman" w:hAnsi="Consolas" w:cs="Times New Roman"/>
+                <w:color w:val="000000"/>
+                <w:sz w:val="20"/>
+                <w:szCs w:val="20"/>
+                <w:lang w:eastAsia="fr-FR"/>
+              </w:rPr>
+              <w:t xml:space="preserve"> </w:t>
+            </w:r>
+            <w:proofErr w:type="gramStart"/>
+            <w:r>
+              <w:rPr>
+                <w:rFonts w:ascii="Consolas" w:eastAsia="Times New Roman" w:hAnsi="Consolas" w:cs="Times New Roman"/>
+                <w:b/>
+                <w:bCs/>
+                <w:color w:val="000080"/>
+                <w:sz w:val="20"/>
+                <w:szCs w:val="20"/>
+                <w:lang w:eastAsia="fr-FR"/>
+              </w:rPr>
+              <w:t>COUNT</w:t>
+            </w:r>
+            <w:r>
+              <w:rPr>
+                <w:rFonts w:ascii="Consolas" w:eastAsia="Times New Roman" w:hAnsi="Consolas" w:cs="Times New Roman"/>
+                <w:color w:val="000000"/>
+                <w:sz w:val="20"/>
+                <w:szCs w:val="20"/>
+                <w:lang w:eastAsia="fr-FR"/>
+              </w:rPr>
+              <w:t>(</w:t>
+            </w:r>
+            <w:proofErr w:type="gramEnd"/>
+            <w:r>
+              <w:rPr>
+                <w:rFonts w:ascii="Consolas" w:eastAsia="Times New Roman" w:hAnsi="Consolas" w:cs="Times New Roman"/>
+                <w:b/>
+                <w:bCs/>
+                <w:color w:val="800000"/>
+                <w:sz w:val="20"/>
+                <w:szCs w:val="20"/>
+                <w:lang w:eastAsia="fr-FR"/>
+              </w:rPr>
+              <w:t>DISTINCT</w:t>
+            </w:r>
+            <w:r>
+              <w:rPr>
+                <w:rFonts w:ascii="Consolas" w:eastAsia="Times New Roman" w:hAnsi="Consolas" w:cs="Times New Roman"/>
+                <w:color w:val="000000"/>
+                <w:sz w:val="20"/>
+                <w:szCs w:val="20"/>
+                <w:lang w:eastAsia="fr-FR"/>
+              </w:rPr>
+              <w:t xml:space="preserve"> </w:t>
+            </w:r>
+            <w:proofErr w:type="spellStart"/>
+            <w:r>
+              <w:rPr>
+                <w:rFonts w:ascii="Consolas" w:eastAsia="Times New Roman" w:hAnsi="Consolas" w:cs="Times New Roman"/>
+                <w:color w:val="000000"/>
+                <w:sz w:val="20"/>
+                <w:szCs w:val="20"/>
+                <w:lang w:eastAsia="fr-FR"/>
+              </w:rPr>
+              <w:t>e.id_exemplaire</w:t>
+            </w:r>
+            <w:proofErr w:type="spellEnd"/>
+            <w:r>
+              <w:rPr>
+                <w:rFonts w:ascii="Consolas" w:eastAsia="Times New Roman" w:hAnsi="Consolas" w:cs="Times New Roman"/>
+                <w:color w:val="000000"/>
+                <w:sz w:val="20"/>
+                <w:szCs w:val="20"/>
+                <w:lang w:eastAsia="fr-FR"/>
+              </w:rPr>
+              <w:t xml:space="preserve">) </w:t>
+            </w:r>
+            <w:r>
+              <w:rPr>
+                <w:rFonts w:ascii="Consolas" w:eastAsia="Times New Roman" w:hAnsi="Consolas" w:cs="Times New Roman"/>
+                <w:b/>
+                <w:bCs/>
+                <w:color w:val="800000"/>
+                <w:sz w:val="20"/>
+                <w:szCs w:val="20"/>
+                <w:lang w:eastAsia="fr-FR"/>
+              </w:rPr>
+              <w:t>AS</w:t>
+            </w:r>
+            <w:r>
+              <w:rPr>
+                <w:rFonts w:ascii="Consolas" w:eastAsia="Times New Roman" w:hAnsi="Consolas" w:cs="Times New Roman"/>
+                <w:color w:val="000000"/>
+                <w:sz w:val="20"/>
+                <w:szCs w:val="20"/>
+                <w:lang w:eastAsia="fr-FR"/>
+              </w:rPr>
+              <w:t xml:space="preserve"> </w:t>
+            </w:r>
+            <w:proofErr w:type="spellStart"/>
+            <w:r>
+              <w:rPr>
+                <w:rFonts w:ascii="Consolas" w:eastAsia="Times New Roman" w:hAnsi="Consolas" w:cs="Times New Roman"/>
+                <w:color w:val="000000"/>
+                <w:sz w:val="20"/>
+                <w:szCs w:val="20"/>
+                <w:lang w:eastAsia="fr-FR"/>
+              </w:rPr>
+              <w:t>max_nombre_livres</w:t>
+            </w:r>
+            <w:proofErr w:type="spellEnd"/>
+          </w:p>
+          <w:p>
+            <w:pPr>
+              <w:shd w:val="clear" w:color="auto" w:fill="FFFFFF"/>
+              <w:rPr>
+                <w:rFonts w:ascii="Consolas" w:eastAsia="Times New Roman" w:hAnsi="Consolas" w:cs="Times New Roman"/>
+                <w:color w:val="000000"/>
+                <w:sz w:val="20"/>
+                <w:szCs w:val="20"/>
+                <w:lang w:eastAsia="fr-FR"/>
+              </w:rPr>
+            </w:pPr>
+            <w:r>
+              <w:rPr>
+                <w:rFonts w:ascii="Consolas" w:eastAsia="Times New Roman" w:hAnsi="Consolas" w:cs="Times New Roman"/>
+                <w:color w:val="000000"/>
+                <w:sz w:val="20"/>
+                <w:szCs w:val="20"/>
+                <w:lang w:eastAsia="fr-FR"/>
+              </w:rPr>
+              <w:t xml:space="preserve">    </w:t>
+            </w:r>
+            <w:r>
+              <w:rPr>
+                <w:rFonts w:ascii="Consolas" w:eastAsia="Times New Roman" w:hAnsi="Consolas" w:cs="Times New Roman"/>
+                <w:b/>
+                <w:bCs/>
+                <w:color w:val="800000"/>
+                <w:sz w:val="20"/>
+                <w:szCs w:val="20"/>
+                <w:lang w:eastAsia="fr-FR"/>
+              </w:rPr>
+              <w:t>FROM</w:t>
+            </w:r>
+            <w:r>
+              <w:rPr>
+                <w:rFonts w:ascii="Consolas" w:eastAsia="Times New Roman" w:hAnsi="Consolas" w:cs="Times New Roman"/>
+                <w:color w:val="000000"/>
+                <w:sz w:val="20"/>
+                <w:szCs w:val="20"/>
+                <w:lang w:eastAsia="fr-FR"/>
+              </w:rPr>
+              <w:t xml:space="preserve"> </w:t>
+            </w:r>
+            <w:r>
+              <w:rPr>
+                <w:rFonts w:ascii="Consolas" w:eastAsia="Times New Roman" w:hAnsi="Consolas" w:cs="Times New Roman"/>
+                <w:color w:val="000000"/>
+                <w:sz w:val="20"/>
+                <w:szCs w:val="20"/>
+                <w:u w:val="single"/>
+                <w:lang w:eastAsia="fr-FR"/>
+              </w:rPr>
+              <w:t>emprunt</w:t>
+            </w:r>
+            <w:r>
+              <w:rPr>
+                <w:rFonts w:ascii="Consolas" w:eastAsia="Times New Roman" w:hAnsi="Consolas" w:cs="Times New Roman"/>
+                <w:color w:val="000000"/>
+                <w:sz w:val="20"/>
+                <w:szCs w:val="20"/>
+                <w:lang w:eastAsia="fr-FR"/>
+              </w:rPr>
+              <w:t xml:space="preserve"> e</w:t>
+            </w:r>
+          </w:p>
+          <w:p>
+            <w:pPr>
+              <w:shd w:val="clear" w:color="auto" w:fill="FFFFFF"/>
+              <w:rPr>
+                <w:rFonts w:ascii="Consolas" w:eastAsia="Times New Roman" w:hAnsi="Consolas" w:cs="Times New Roman"/>
+                <w:color w:val="000000"/>
+                <w:sz w:val="20"/>
+                <w:szCs w:val="20"/>
+                <w:lang w:eastAsia="fr-FR"/>
+              </w:rPr>
+            </w:pPr>
+            <w:r>
+              <w:rPr>
+                <w:rFonts w:ascii="Consolas" w:eastAsia="Times New Roman" w:hAnsi="Consolas" w:cs="Times New Roman"/>
+                <w:color w:val="000000"/>
+                <w:sz w:val="20"/>
+                <w:szCs w:val="20"/>
+                <w:lang w:eastAsia="fr-FR"/>
+              </w:rPr>
+              <w:t xml:space="preserve">    </w:t>
+            </w:r>
+            <w:r>
+              <w:rPr>
+                <w:rFonts w:ascii="Consolas" w:eastAsia="Times New Roman" w:hAnsi="Consolas" w:cs="Times New Roman"/>
+                <w:b/>
+                <w:bCs/>
+                <w:color w:val="800000"/>
+                <w:sz w:val="20"/>
+                <w:szCs w:val="20"/>
+                <w:lang w:eastAsia="fr-FR"/>
+              </w:rPr>
+              <w:t>GROUP</w:t>
+            </w:r>
+            <w:r>
+              <w:rPr>
+                <w:rFonts w:ascii="Consolas" w:eastAsia="Times New Roman" w:hAnsi="Consolas" w:cs="Times New Roman"/>
+                <w:color w:val="000000"/>
+                <w:sz w:val="20"/>
+                <w:szCs w:val="20"/>
+                <w:lang w:eastAsia="fr-FR"/>
+              </w:rPr>
+              <w:t xml:space="preserve"> </w:t>
+            </w:r>
+            <w:r>
+              <w:rPr>
+                <w:rFonts w:ascii="Consolas" w:eastAsia="Times New Roman" w:hAnsi="Consolas" w:cs="Times New Roman"/>
+                <w:b/>
+                <w:bCs/>
+                <w:color w:val="800000"/>
+                <w:sz w:val="20"/>
+                <w:szCs w:val="20"/>
+                <w:lang w:eastAsia="fr-FR"/>
+              </w:rPr>
+              <w:t>BY</w:t>
+            </w:r>
+            <w:r>
+              <w:rPr>
+                <w:rFonts w:ascii="Consolas" w:eastAsia="Times New Roman" w:hAnsi="Consolas" w:cs="Times New Roman"/>
+                <w:color w:val="000000"/>
+                <w:sz w:val="20"/>
+                <w:szCs w:val="20"/>
+                <w:lang w:eastAsia="fr-FR"/>
+              </w:rPr>
+              <w:t xml:space="preserve"> </w:t>
+            </w:r>
+            <w:bookmarkStart w:id="0" w:name="_GoBack"/>
+            <w:bookmarkEnd w:id="0"/>
+            <w:proofErr w:type="spellStart"/>
+            <w:r>
+              <w:rPr>
+                <w:rFonts w:ascii="Consolas" w:eastAsia="Times New Roman" w:hAnsi="Consolas" w:cs="Times New Roman"/>
+                <w:color w:val="000000"/>
+                <w:sz w:val="20"/>
+                <w:szCs w:val="20"/>
+                <w:lang w:eastAsia="fr-FR"/>
+              </w:rPr>
+              <w:t>e.id_emprunteur</w:t>
+            </w:r>
+            <w:proofErr w:type="spellEnd"/>
+          </w:p>
+          <w:p>
+            <w:pPr>
+              <w:shd w:val="clear" w:color="auto" w:fill="FFFFFF"/>
+              <w:rPr>
+                <w:rFonts w:ascii="Consolas" w:eastAsia="Times New Roman" w:hAnsi="Consolas" w:cs="Times New Roman"/>
+                <w:color w:val="000000"/>
+                <w:sz w:val="20"/>
+                <w:szCs w:val="20"/>
+                <w:lang w:eastAsia="fr-FR"/>
+              </w:rPr>
+            </w:pPr>
+            <w:r>
+              <w:rPr>
+                <w:rFonts w:ascii="Consolas" w:eastAsia="Times New Roman" w:hAnsi="Consolas" w:cs="Times New Roman"/>
+                <w:color w:val="000000"/>
+                <w:sz w:val="20"/>
+                <w:szCs w:val="20"/>
+                <w:lang w:eastAsia="fr-FR"/>
+              </w:rPr>
+              <w:t xml:space="preserve">    </w:t>
+            </w:r>
+            <w:r>
+              <w:rPr>
+                <w:rFonts w:ascii="Consolas" w:eastAsia="Times New Roman" w:hAnsi="Consolas" w:cs="Times New Roman"/>
+                <w:b/>
+                <w:bCs/>
+                <w:color w:val="800000"/>
+                <w:sz w:val="20"/>
+                <w:szCs w:val="20"/>
+                <w:lang w:eastAsia="fr-FR"/>
+              </w:rPr>
+              <w:t>ORDER</w:t>
+            </w:r>
+            <w:r>
+              <w:rPr>
+                <w:rFonts w:ascii="Consolas" w:eastAsia="Times New Roman" w:hAnsi="Consolas" w:cs="Times New Roman"/>
+                <w:color w:val="000000"/>
+                <w:sz w:val="20"/>
+                <w:szCs w:val="20"/>
+                <w:lang w:eastAsia="fr-FR"/>
+              </w:rPr>
+              <w:t xml:space="preserve"> </w:t>
+            </w:r>
+            <w:r>
+              <w:rPr>
+                <w:rFonts w:ascii="Consolas" w:eastAsia="Times New Roman" w:hAnsi="Consolas" w:cs="Times New Roman"/>
+                <w:b/>
+                <w:bCs/>
+                <w:color w:val="800000"/>
+                <w:sz w:val="20"/>
+                <w:szCs w:val="20"/>
+                <w:lang w:eastAsia="fr-FR"/>
+              </w:rPr>
+              <w:t>BY</w:t>
+            </w:r>
+            <w:r>
+              <w:rPr>
+                <w:rFonts w:ascii="Consolas" w:eastAsia="Times New Roman" w:hAnsi="Consolas" w:cs="Times New Roman"/>
+                <w:color w:val="000000"/>
+                <w:sz w:val="20"/>
+                <w:szCs w:val="20"/>
+                <w:lang w:eastAsia="fr-FR"/>
+              </w:rPr>
+              <w:t xml:space="preserve"> </w:t>
+            </w:r>
+            <w:proofErr w:type="spellStart"/>
+            <w:r>
+              <w:rPr>
+                <w:rFonts w:ascii="Consolas" w:eastAsia="Times New Roman" w:hAnsi="Consolas" w:cs="Times New Roman"/>
+                <w:color w:val="000000"/>
+                <w:sz w:val="20"/>
+                <w:szCs w:val="20"/>
+                <w:lang w:eastAsia="fr-FR"/>
+              </w:rPr>
+              <w:t>max_nombre_livres</w:t>
+            </w:r>
+            <w:proofErr w:type="spellEnd"/>
+            <w:r>
+              <w:rPr>
+                <w:rFonts w:ascii="Consolas" w:eastAsia="Times New Roman" w:hAnsi="Consolas" w:cs="Times New Roman"/>
+                <w:color w:val="000000"/>
+                <w:sz w:val="20"/>
+                <w:szCs w:val="20"/>
+                <w:lang w:eastAsia="fr-FR"/>
+              </w:rPr>
+              <w:t xml:space="preserve"> </w:t>
+            </w:r>
+            <w:r>
+              <w:rPr>
+                <w:rFonts w:ascii="Consolas" w:eastAsia="Times New Roman" w:hAnsi="Consolas" w:cs="Times New Roman"/>
+                <w:b/>
+                <w:bCs/>
+                <w:color w:val="800000"/>
+                <w:sz w:val="20"/>
+                <w:szCs w:val="20"/>
+                <w:lang w:eastAsia="fr-FR"/>
+              </w:rPr>
+              <w:t>desc</w:t>
+            </w:r>
+          </w:p>
+          <w:p>
+            <w:pPr>
+              <w:shd w:val="clear" w:color="auto" w:fill="FFFFFF"/>
+              <w:rPr>
+                <w:rFonts w:ascii="Consolas" w:eastAsia="Times New Roman" w:hAnsi="Consolas" w:cs="Times New Roman"/>
+                <w:color w:val="000000"/>
+                <w:sz w:val="20"/>
+                <w:szCs w:val="20"/>
+                <w:lang w:eastAsia="fr-FR"/>
+              </w:rPr>
+            </w:pPr>
+            <w:r>
+              <w:rPr>
+                <w:rFonts w:ascii="Consolas" w:eastAsia="Times New Roman" w:hAnsi="Consolas" w:cs="Times New Roman"/>
+                <w:color w:val="000000"/>
+                <w:sz w:val="20"/>
+                <w:szCs w:val="20"/>
+                <w:lang w:eastAsia="fr-FR"/>
+              </w:rPr>
+              <w:t xml:space="preserve">    </w:t>
+            </w:r>
+            <w:proofErr w:type="spellStart"/>
+            <w:r>
+              <w:rPr>
+                <w:rFonts w:ascii="Consolas" w:eastAsia="Times New Roman" w:hAnsi="Consolas" w:cs="Times New Roman"/>
+                <w:b/>
+                <w:bCs/>
+                <w:color w:val="800000"/>
+                <w:sz w:val="20"/>
+                <w:szCs w:val="20"/>
+                <w:lang w:eastAsia="fr-FR"/>
+              </w:rPr>
+              <w:t>limit</w:t>
+            </w:r>
+            <w:proofErr w:type="spellEnd"/>
+            <w:r>
+              <w:rPr>
+                <w:rFonts w:ascii="Consolas" w:eastAsia="Times New Roman" w:hAnsi="Consolas" w:cs="Times New Roman"/>
+                <w:color w:val="000000"/>
+                <w:sz w:val="20"/>
+                <w:szCs w:val="20"/>
+                <w:lang w:eastAsia="fr-FR"/>
+              </w:rPr>
+              <w:t xml:space="preserve"> </w:t>
+            </w:r>
+            <w:proofErr w:type="gramStart"/>
+            <w:r>
+              <w:rPr>
+                <w:rFonts w:ascii="Consolas" w:eastAsia="Times New Roman" w:hAnsi="Consolas" w:cs="Times New Roman"/>
+                <w:color w:val="0000FF"/>
+                <w:sz w:val="20"/>
+                <w:szCs w:val="20"/>
+                <w:lang w:eastAsia="fr-FR"/>
+              </w:rPr>
+              <w:t>1</w:t>
+            </w:r>
+            <w:r>
+              <w:rPr>
+                <w:rFonts w:ascii="Consolas" w:eastAsia="Times New Roman" w:hAnsi="Consolas" w:cs="Times New Roman"/>
+                <w:color w:val="000000"/>
+                <w:sz w:val="20"/>
+                <w:szCs w:val="20"/>
+                <w:lang w:eastAsia="fr-FR"/>
+              </w:rPr>
+              <w:t xml:space="preserve"> )</w:t>
+            </w:r>
+            <w:proofErr w:type="gramEnd"/>
+            <w:r>
+              <w:rPr>
+                <w:rFonts w:ascii="Consolas" w:eastAsia="Times New Roman" w:hAnsi="Consolas" w:cs="Times New Roman"/>
+                <w:color w:val="FF0000"/>
+                <w:sz w:val="20"/>
+                <w:szCs w:val="20"/>
+                <w:lang w:eastAsia="fr-FR"/>
+              </w:rPr>
+              <w:t>;</w:t>
+            </w:r>
           </w:p>
           <w:p>
             <w:pPr>
@@ -12167,356 +12913,6 @@
                 <w:lang w:eastAsia="fr-FR"/>
               </w:rPr>
             </w:pPr>
-            <w:r>
-              <w:rPr>
-                <w:rFonts w:ascii="Consolas" w:eastAsia="Times New Roman" w:hAnsi="Consolas" w:cs="Times New Roman"/>
-                <w:b/>
-                <w:bCs/>
-                <w:color w:val="800000"/>
-                <w:sz w:val="20"/>
-                <w:szCs w:val="20"/>
-                <w:lang w:eastAsia="fr-FR"/>
-              </w:rPr>
-              <w:t>FROM</w:t>
-            </w:r>
-            <w:r>
-              <w:rPr>
-                <w:rFonts w:ascii="Consolas" w:eastAsia="Times New Roman" w:hAnsi="Consolas" w:cs="Times New Roman"/>
-                <w:color w:val="000000"/>
-                <w:sz w:val="20"/>
-                <w:szCs w:val="20"/>
-                <w:lang w:eastAsia="fr-FR"/>
-              </w:rPr>
-              <w:t xml:space="preserve"> </w:t>
-            </w:r>
-            <w:r>
-              <w:rPr>
-                <w:rFonts w:ascii="Consolas" w:eastAsia="Times New Roman" w:hAnsi="Consolas" w:cs="Times New Roman"/>
-                <w:color w:val="000000"/>
-                <w:sz w:val="20"/>
-                <w:szCs w:val="20"/>
-                <w:u w:val="single"/>
-                <w:lang w:eastAsia="fr-FR"/>
-              </w:rPr>
-              <w:t>emprunt</w:t>
-            </w:r>
-            <w:r>
-              <w:rPr>
-                <w:rFonts w:ascii="Consolas" w:eastAsia="Times New Roman" w:hAnsi="Consolas" w:cs="Times New Roman"/>
-                <w:color w:val="000000"/>
-                <w:sz w:val="20"/>
-                <w:szCs w:val="20"/>
-                <w:lang w:eastAsia="fr-FR"/>
-              </w:rPr>
-              <w:t xml:space="preserve"> </w:t>
-            </w:r>
-            <w:proofErr w:type="spellStart"/>
-            <w:r>
-              <w:rPr>
-                <w:rFonts w:ascii="Consolas" w:eastAsia="Times New Roman" w:hAnsi="Consolas" w:cs="Times New Roman"/>
-                <w:color w:val="000000"/>
-                <w:sz w:val="20"/>
-                <w:szCs w:val="20"/>
-                <w:lang w:eastAsia="fr-FR"/>
-              </w:rPr>
-              <w:t>e</w:t>
-            </w:r>
-            <w:proofErr w:type="gramStart"/>
-            <w:r>
-              <w:rPr>
-                <w:rFonts w:ascii="Consolas" w:eastAsia="Times New Roman" w:hAnsi="Consolas" w:cs="Times New Roman"/>
-                <w:color w:val="000000"/>
-                <w:sz w:val="20"/>
-                <w:szCs w:val="20"/>
-                <w:lang w:eastAsia="fr-FR"/>
-              </w:rPr>
-              <w:t>,</w:t>
-            </w:r>
-            <w:r>
-              <w:rPr>
-                <w:rFonts w:ascii="Consolas" w:eastAsia="Times New Roman" w:hAnsi="Consolas" w:cs="Times New Roman"/>
-                <w:color w:val="000000"/>
-                <w:sz w:val="20"/>
-                <w:szCs w:val="20"/>
-                <w:u w:val="single"/>
-                <w:lang w:eastAsia="fr-FR"/>
-              </w:rPr>
-              <w:t>emprunteur</w:t>
-            </w:r>
-            <w:proofErr w:type="spellEnd"/>
-            <w:proofErr w:type="gramEnd"/>
-            <w:r>
-              <w:rPr>
-                <w:rFonts w:ascii="Consolas" w:eastAsia="Times New Roman" w:hAnsi="Consolas" w:cs="Times New Roman"/>
-                <w:color w:val="000000"/>
-                <w:sz w:val="20"/>
-                <w:szCs w:val="20"/>
-                <w:lang w:eastAsia="fr-FR"/>
-              </w:rPr>
-              <w:t xml:space="preserve"> e2</w:t>
-            </w:r>
-          </w:p>
-          <w:p>
-            <w:pPr>
-              <w:shd w:val="clear" w:color="auto" w:fill="FFFFFF"/>
-              <w:ind w:left="360"/>
-              <w:rPr>
-                <w:rFonts w:ascii="Consolas" w:eastAsia="Times New Roman" w:hAnsi="Consolas" w:cs="Times New Roman"/>
-                <w:color w:val="000000"/>
-                <w:sz w:val="20"/>
-                <w:szCs w:val="20"/>
-                <w:lang w:eastAsia="fr-FR"/>
-              </w:rPr>
-            </w:pPr>
-            <w:r>
-              <w:rPr>
-                <w:rFonts w:ascii="Consolas" w:eastAsia="Times New Roman" w:hAnsi="Consolas" w:cs="Times New Roman"/>
-                <w:b/>
-                <w:bCs/>
-                <w:color w:val="800000"/>
-                <w:sz w:val="20"/>
-                <w:szCs w:val="20"/>
-                <w:lang w:eastAsia="fr-FR"/>
-              </w:rPr>
-              <w:t>where</w:t>
-            </w:r>
-            <w:r>
-              <w:rPr>
-                <w:rFonts w:ascii="Consolas" w:eastAsia="Times New Roman" w:hAnsi="Consolas" w:cs="Times New Roman"/>
-                <w:color w:val="000000"/>
-                <w:sz w:val="20"/>
-                <w:szCs w:val="20"/>
-                <w:lang w:eastAsia="fr-FR"/>
-              </w:rPr>
-              <w:t xml:space="preserve"> </w:t>
-            </w:r>
-            <w:proofErr w:type="spellStart"/>
-            <w:r>
-              <w:rPr>
-                <w:rFonts w:ascii="Consolas" w:eastAsia="Times New Roman" w:hAnsi="Consolas" w:cs="Times New Roman"/>
-                <w:color w:val="000000"/>
-                <w:sz w:val="20"/>
-                <w:szCs w:val="20"/>
-                <w:lang w:eastAsia="fr-FR"/>
-              </w:rPr>
-              <w:t>e.id_emprunteur</w:t>
-            </w:r>
-            <w:proofErr w:type="spellEnd"/>
-            <w:r>
-              <w:rPr>
-                <w:rFonts w:ascii="Consolas" w:eastAsia="Times New Roman" w:hAnsi="Consolas" w:cs="Times New Roman"/>
-                <w:color w:val="000000"/>
-                <w:sz w:val="20"/>
-                <w:szCs w:val="20"/>
-                <w:lang w:eastAsia="fr-FR"/>
-              </w:rPr>
-              <w:t xml:space="preserve"> = e2.id_emprunteur</w:t>
-            </w:r>
-          </w:p>
-          <w:p>
-            <w:pPr>
-              <w:shd w:val="clear" w:color="auto" w:fill="FFFFFF"/>
-              <w:ind w:left="360"/>
-              <w:rPr>
-                <w:rFonts w:ascii="Consolas" w:eastAsia="Times New Roman" w:hAnsi="Consolas" w:cs="Times New Roman"/>
-                <w:color w:val="000000"/>
-                <w:sz w:val="20"/>
-                <w:szCs w:val="20"/>
-                <w:lang w:eastAsia="fr-FR"/>
-              </w:rPr>
-            </w:pPr>
-            <w:r>
-              <w:rPr>
-                <w:rFonts w:ascii="Consolas" w:eastAsia="Times New Roman" w:hAnsi="Consolas" w:cs="Times New Roman"/>
-                <w:b/>
-                <w:bCs/>
-                <w:color w:val="800000"/>
-                <w:sz w:val="20"/>
-                <w:szCs w:val="20"/>
-                <w:lang w:eastAsia="fr-FR"/>
-              </w:rPr>
-              <w:t>GROUP</w:t>
-            </w:r>
-            <w:r>
-              <w:rPr>
-                <w:rFonts w:ascii="Consolas" w:eastAsia="Times New Roman" w:hAnsi="Consolas" w:cs="Times New Roman"/>
-                <w:color w:val="000000"/>
-                <w:sz w:val="20"/>
-                <w:szCs w:val="20"/>
-                <w:lang w:eastAsia="fr-FR"/>
-              </w:rPr>
-              <w:t xml:space="preserve"> </w:t>
-            </w:r>
-            <w:r>
-              <w:rPr>
-                <w:rFonts w:ascii="Consolas" w:eastAsia="Times New Roman" w:hAnsi="Consolas" w:cs="Times New Roman"/>
-                <w:b/>
-                <w:bCs/>
-                <w:color w:val="800000"/>
-                <w:sz w:val="20"/>
-                <w:szCs w:val="20"/>
-                <w:lang w:eastAsia="fr-FR"/>
-              </w:rPr>
-              <w:t>BY</w:t>
-            </w:r>
-            <w:r>
-              <w:rPr>
-                <w:rFonts w:ascii="Consolas" w:eastAsia="Times New Roman" w:hAnsi="Consolas" w:cs="Times New Roman"/>
-                <w:color w:val="000000"/>
-                <w:sz w:val="20"/>
-                <w:szCs w:val="20"/>
-                <w:lang w:eastAsia="fr-FR"/>
-              </w:rPr>
-              <w:t xml:space="preserve"> e2.id_emprunteur</w:t>
-            </w:r>
-          </w:p>
-          <w:p>
-            <w:pPr>
-              <w:shd w:val="clear" w:color="auto" w:fill="FFFFFF"/>
-              <w:ind w:left="360"/>
-              <w:rPr>
-                <w:rFonts w:ascii="Consolas" w:eastAsia="Times New Roman" w:hAnsi="Consolas" w:cs="Times New Roman"/>
-                <w:color w:val="000000"/>
-                <w:sz w:val="20"/>
-                <w:szCs w:val="20"/>
-                <w:lang w:eastAsia="fr-FR"/>
-              </w:rPr>
-            </w:pPr>
-            <w:r>
-              <w:rPr>
-                <w:rFonts w:ascii="Consolas" w:eastAsia="Times New Roman" w:hAnsi="Consolas" w:cs="Times New Roman"/>
-                <w:b/>
-                <w:bCs/>
-                <w:color w:val="800000"/>
-                <w:sz w:val="20"/>
-                <w:szCs w:val="20"/>
-                <w:lang w:eastAsia="fr-FR"/>
-              </w:rPr>
-              <w:t>ORDER</w:t>
-            </w:r>
-            <w:r>
-              <w:rPr>
-                <w:rFonts w:ascii="Consolas" w:eastAsia="Times New Roman" w:hAnsi="Consolas" w:cs="Times New Roman"/>
-                <w:color w:val="000000"/>
-                <w:sz w:val="20"/>
-                <w:szCs w:val="20"/>
-                <w:lang w:eastAsia="fr-FR"/>
-              </w:rPr>
-              <w:t xml:space="preserve"> </w:t>
-            </w:r>
-            <w:r>
-              <w:rPr>
-                <w:rFonts w:ascii="Consolas" w:eastAsia="Times New Roman" w:hAnsi="Consolas" w:cs="Times New Roman"/>
-                <w:b/>
-                <w:bCs/>
-                <w:color w:val="800000"/>
-                <w:sz w:val="20"/>
-                <w:szCs w:val="20"/>
-                <w:lang w:eastAsia="fr-FR"/>
-              </w:rPr>
-              <w:t>BY</w:t>
-            </w:r>
-            <w:r>
-              <w:rPr>
-                <w:rFonts w:ascii="Consolas" w:eastAsia="Times New Roman" w:hAnsi="Consolas" w:cs="Times New Roman"/>
-                <w:color w:val="000000"/>
-                <w:sz w:val="20"/>
-                <w:szCs w:val="20"/>
-                <w:lang w:eastAsia="fr-FR"/>
-              </w:rPr>
-              <w:t xml:space="preserve"> </w:t>
-            </w:r>
-            <w:proofErr w:type="spellStart"/>
-            <w:r>
-              <w:rPr>
-                <w:rFonts w:ascii="Consolas" w:eastAsia="Times New Roman" w:hAnsi="Consolas" w:cs="Times New Roman"/>
-                <w:color w:val="000000"/>
-                <w:sz w:val="20"/>
-                <w:szCs w:val="20"/>
-                <w:lang w:eastAsia="fr-FR"/>
-              </w:rPr>
-              <w:t>nombre_livres</w:t>
-            </w:r>
-            <w:proofErr w:type="spellEnd"/>
-            <w:r>
-              <w:rPr>
-                <w:rFonts w:ascii="Consolas" w:eastAsia="Times New Roman" w:hAnsi="Consolas" w:cs="Times New Roman"/>
-                <w:color w:val="000000"/>
-                <w:sz w:val="20"/>
-                <w:szCs w:val="20"/>
-                <w:lang w:eastAsia="fr-FR"/>
-              </w:rPr>
-              <w:t xml:space="preserve"> </w:t>
-            </w:r>
-            <w:r>
-              <w:rPr>
-                <w:rFonts w:ascii="Consolas" w:eastAsia="Times New Roman" w:hAnsi="Consolas" w:cs="Times New Roman"/>
-                <w:b/>
-                <w:bCs/>
-                <w:color w:val="800000"/>
-                <w:sz w:val="20"/>
-                <w:szCs w:val="20"/>
-                <w:lang w:eastAsia="fr-FR"/>
-              </w:rPr>
-              <w:t>DESC</w:t>
-            </w:r>
-          </w:p>
-          <w:p>
-            <w:pPr>
-              <w:shd w:val="clear" w:color="auto" w:fill="FFFFFF"/>
-              <w:ind w:left="360"/>
-              <w:rPr>
-                <w:rFonts w:ascii="Consolas" w:eastAsia="Times New Roman" w:hAnsi="Consolas" w:cs="Times New Roman"/>
-                <w:color w:val="000000"/>
-                <w:sz w:val="20"/>
-                <w:szCs w:val="20"/>
-                <w:lang w:eastAsia="fr-FR"/>
-              </w:rPr>
-            </w:pPr>
-            <w:r>
-              <w:rPr>
-                <w:rFonts w:ascii="Consolas" w:eastAsia="Times New Roman" w:hAnsi="Consolas" w:cs="Times New Roman"/>
-                <w:b/>
-                <w:bCs/>
-                <w:color w:val="800000"/>
-                <w:sz w:val="20"/>
-                <w:szCs w:val="20"/>
-                <w:lang w:eastAsia="fr-FR"/>
-              </w:rPr>
-              <w:t>LIMIT</w:t>
-            </w:r>
-            <w:r>
-              <w:rPr>
-                <w:rFonts w:ascii="Consolas" w:eastAsia="Times New Roman" w:hAnsi="Consolas" w:cs="Times New Roman"/>
-                <w:color w:val="000000"/>
-                <w:sz w:val="20"/>
-                <w:szCs w:val="20"/>
-                <w:lang w:eastAsia="fr-FR"/>
-              </w:rPr>
-              <w:t xml:space="preserve"> </w:t>
-            </w:r>
-            <w:proofErr w:type="gramStart"/>
-            <w:r>
-              <w:rPr>
-                <w:rFonts w:ascii="Consolas" w:eastAsia="Times New Roman" w:hAnsi="Consolas" w:cs="Times New Roman"/>
-                <w:color w:val="0000FF"/>
-                <w:sz w:val="20"/>
-                <w:szCs w:val="20"/>
-                <w:lang w:eastAsia="fr-FR"/>
-              </w:rPr>
-              <w:t>1</w:t>
-            </w:r>
-            <w:r>
-              <w:rPr>
-                <w:rFonts w:ascii="Consolas" w:eastAsia="Times New Roman" w:hAnsi="Consolas" w:cs="Times New Roman"/>
-                <w:color w:val="FF0000"/>
-                <w:sz w:val="20"/>
-                <w:szCs w:val="20"/>
-                <w:lang w:eastAsia="fr-FR"/>
-              </w:rPr>
-              <w:t>;</w:t>
-            </w:r>
-            <w:proofErr w:type="gramEnd"/>
           </w:p>
         </w:tc>
       </w:tr>
@@ -12907,6 +13303,7 @@
                 <w:color w:val="800000"/>
                 <w:lang w:eastAsia="fr-FR"/>
               </w:rPr>
+              <w:lastRenderedPageBreak/>
               <w:t>GROUP</w:t>
             </w:r>
             <w:r>
@@ -13208,7 +13605,6 @@
                 <w:color w:val="000000"/>
                 <w:lang w:eastAsia="fr-FR"/>
               </w:rPr>
-              <w:lastRenderedPageBreak/>
               <w:t xml:space="preserve">    </w:t>
             </w:r>
             <w:r>

</xml_diff>